<commit_message>
made comments for the plan
add a simulation notebook
</commit_message>
<xml_diff>
--- a/Preliminary_Plan.docx
+++ b/Preliminary_Plan.docx
@@ -30,18 +30,12 @@
     </w:p>
     <w:p>
       <w:r>
-        <w:t xml:space="preserve">The </w:t>
-      </w:r>
-      <w:proofErr w:type="gramStart"/>
-      <w:r>
-        <w:t>real World</w:t>
-      </w:r>
-      <w:proofErr w:type="gramEnd"/>
-      <w:r>
-        <w:t xml:space="preserve"> picture looks like this:</w:t>
-      </w:r>
-    </w:p>
-    <w:p>
+        <w:t>The real World picture looks like this:</w:t>
+      </w:r>
+    </w:p>
+    <w:p/>
+    <w:p>
+      <w:commentRangeStart w:id="0"/>
       <w:r>
         <w:rPr>
           <w:noProof/>
@@ -62,7 +56,7 @@
                     <pic:cNvPicPr/>
                   </pic:nvPicPr>
                   <pic:blipFill>
-                    <a:blip r:embed="rId4" cstate="print">
+                    <a:blip r:embed="rId5" cstate="print">
                       <a:extLst>
                         <a:ext uri="{28A0092B-C50C-407E-A947-70E740481C1C}">
                           <a14:useLocalDpi xmlns:a14="http://schemas.microsoft.com/office/drawing/2010/main" val="0"/>
@@ -88,18 +82,19 @@
           </wp:inline>
         </w:drawing>
       </w:r>
-    </w:p>
-    <w:p>
-      <w:r>
-        <w:t xml:space="preserve">Red circles are GPS stations. The </w:t>
-      </w:r>
-      <w:proofErr w:type="gramStart"/>
-      <w:r>
-        <w:t>green-red</w:t>
-      </w:r>
-      <w:proofErr w:type="gramEnd"/>
-      <w:r>
-        <w:t xml:space="preserve"> </w:t>
+      <w:commentRangeEnd w:id="0"/>
+      <w:r>
+        <w:rPr>
+          <w:rStyle w:val="CommentReference"/>
+        </w:rPr>
+        <w:commentReference w:id="0"/>
+      </w:r>
+      <w:bookmarkStart w:id="1" w:name="_GoBack"/>
+      <w:bookmarkEnd w:id="1"/>
+    </w:p>
+    <w:p>
+      <w:r>
+        <w:t xml:space="preserve">Red circles are GPS stations. The green-red </w:t>
       </w:r>
       <w:proofErr w:type="spellStart"/>
       <w:r>
@@ -133,12 +128,7 @@
     </w:p>
     <w:p>
       <w:r>
-        <w:t>Restrict ourselves to Janua</w:t>
-      </w:r>
-      <w:bookmarkStart w:id="0" w:name="_GoBack"/>
-      <w:bookmarkEnd w:id="0"/>
-      <w:r>
-        <w:t xml:space="preserve">ry through March 2017 for simplicity. </w:t>
+        <w:t xml:space="preserve">Restrict ourselves to January through March 2017 for simplicity. </w:t>
       </w:r>
       <w:r>
         <w:rPr>
@@ -193,6 +183,216 @@
     </w:sectPr>
   </w:body>
 </w:document>
+</file>
+
+<file path=word/comments.xml><?xml version="1.0" encoding="utf-8"?>
+<w:comments xmlns:wpc="http://schemas.microsoft.com/office/word/2010/wordprocessingCanvas" xmlns:cx="http://schemas.microsoft.com/office/drawing/2014/chartex" xmlns:cx1="http://schemas.microsoft.com/office/drawing/2015/9/8/chartex" xmlns:cx2="http://schemas.microsoft.com/office/drawing/2015/10/21/chartex" xmlns:cx3="http://schemas.microsoft.com/office/drawing/2016/5/9/chartex" xmlns:cx4="http://schemas.microsoft.com/office/drawing/2016/5/10/chartex" xmlns:cx5="http://schemas.microsoft.com/office/drawing/2016/5/11/chartex" xmlns:cx6="http://schemas.microsoft.com/office/drawing/2016/5/12/chartex" xmlns:cx7="http://schemas.microsoft.com/office/drawing/2016/5/13/chartex" xmlns:cx8="http://schemas.microsoft.com/office/drawing/2016/5/14/chartex" xmlns:mc="http://schemas.openxmlformats.org/markup-compatibility/2006" xmlns:aink="http://schemas.microsoft.com/office/drawing/2016/ink" xmlns:am3d="http://schemas.microsoft.com/office/drawing/2017/model3d" xmlns:o="urn:schemas-microsoft-com:office:office" xmlns:r="http://schemas.openxmlformats.org/officeDocument/2006/relationships" xmlns:m="http://schemas.openxmlformats.org/officeDocument/2006/math" xmlns:v="urn:schemas-microsoft-com:vml" xmlns:wp14="http://schemas.microsoft.com/office/word/2010/wordprocessingDrawing" xmlns:wp="http://schemas.openxmlformats.org/drawingml/2006/wordprocessingDrawing" xmlns:w10="urn:schemas-microsoft-com:office:word" xmlns:w="http://schemas.openxmlformats.org/wordprocessingml/2006/main" xmlns:w14="http://schemas.microsoft.com/office/word/2010/wordml" xmlns:w15="http://schemas.microsoft.com/office/word/2012/wordml" xmlns:w16cid="http://schemas.microsoft.com/office/word/2016/wordml/cid" xmlns:w16se="http://schemas.microsoft.com/office/word/2015/wordml/symex" xmlns:wpg="http://schemas.microsoft.com/office/word/2010/wordprocessingGroup" xmlns:wpi="http://schemas.microsoft.com/office/word/2010/wordprocessingInk" xmlns:wne="http://schemas.microsoft.com/office/word/2006/wordml" xmlns:wps="http://schemas.microsoft.com/office/word/2010/wordprocessingShape" mc:Ignorable="w14 w15 w16se w16cid wp14">
+  <w:comment w:id="0" w:author="Seogi Kang" w:date="2019-08-22T15:04:00Z" w:initials="SK">
+    <w:p>
+      <w:pPr>
+        <w:pStyle w:val="CommentText"/>
+      </w:pPr>
+      <w:r>
+        <w:rPr>
+          <w:rStyle w:val="CommentReference"/>
+        </w:rPr>
+        <w:annotationRef/>
+      </w:r>
+      <w:r>
+        <w:t xml:space="preserve">Got few questions: </w:t>
+      </w:r>
+    </w:p>
+    <w:p>
+      <w:pPr>
+        <w:pStyle w:val="CommentText"/>
+        <w:numPr>
+          <w:ilvl w:val="0"/>
+          <w:numId w:val="1"/>
+        </w:numPr>
+      </w:pPr>
+      <w:r>
+        <w:t>Data are temporal, so each location has time series</w:t>
+      </w:r>
+    </w:p>
+    <w:p>
+      <w:pPr>
+        <w:pStyle w:val="CommentText"/>
+        <w:numPr>
+          <w:ilvl w:val="0"/>
+          <w:numId w:val="1"/>
+        </w:numPr>
+      </w:pPr>
+      <w:r>
+        <w:t xml:space="preserve"> How do you compute displacement? </w:t>
+      </w:r>
+    </w:p>
+    <w:p>
+      <w:pPr>
+        <w:pStyle w:val="CommentText"/>
+        <w:numPr>
+          <w:ilvl w:val="0"/>
+          <w:numId w:val="1"/>
+        </w:numPr>
+      </w:pPr>
+      <w:r>
+        <w:t xml:space="preserve"> So you have an area of snow, but how would you discretize? (e.g. multiple cylinder?)</w:t>
+      </w:r>
+    </w:p>
+    <w:p>
+      <w:pPr>
+        <w:pStyle w:val="CommentText"/>
+        <w:numPr>
+          <w:ilvl w:val="0"/>
+          <w:numId w:val="1"/>
+        </w:numPr>
+      </w:pPr>
+      <w:r>
+        <w:t>…</w:t>
+      </w:r>
+    </w:p>
+    <w:p>
+      <w:pPr>
+        <w:pStyle w:val="CommentText"/>
+        <w:numPr>
+          <w:ilvl w:val="0"/>
+          <w:numId w:val="1"/>
+        </w:numPr>
+      </w:pPr>
+    </w:p>
+  </w:comment>
+</w:comments>
+</file>
+
+<file path=word/commentsExtended.xml><?xml version="1.0" encoding="utf-8"?>
+<w15:commentsEx xmlns:wpc="http://schemas.microsoft.com/office/word/2010/wordprocessingCanvas" xmlns:cx="http://schemas.microsoft.com/office/drawing/2014/chartex" xmlns:cx1="http://schemas.microsoft.com/office/drawing/2015/9/8/chartex" xmlns:cx2="http://schemas.microsoft.com/office/drawing/2015/10/21/chartex" xmlns:cx3="http://schemas.microsoft.com/office/drawing/2016/5/9/chartex" xmlns:cx4="http://schemas.microsoft.com/office/drawing/2016/5/10/chartex" xmlns:cx5="http://schemas.microsoft.com/office/drawing/2016/5/11/chartex" xmlns:cx6="http://schemas.microsoft.com/office/drawing/2016/5/12/chartex" xmlns:cx7="http://schemas.microsoft.com/office/drawing/2016/5/13/chartex" xmlns:cx8="http://schemas.microsoft.com/office/drawing/2016/5/14/chartex" xmlns:mc="http://schemas.openxmlformats.org/markup-compatibility/2006" xmlns:aink="http://schemas.microsoft.com/office/drawing/2016/ink" xmlns:am3d="http://schemas.microsoft.com/office/drawing/2017/model3d" xmlns:o="urn:schemas-microsoft-com:office:office" xmlns:r="http://schemas.openxmlformats.org/officeDocument/2006/relationships" xmlns:m="http://schemas.openxmlformats.org/officeDocument/2006/math" xmlns:v="urn:schemas-microsoft-com:vml" xmlns:wp14="http://schemas.microsoft.com/office/word/2010/wordprocessingDrawing" xmlns:wp="http://schemas.openxmlformats.org/drawingml/2006/wordprocessingDrawing" xmlns:w10="urn:schemas-microsoft-com:office:word" xmlns:w="http://schemas.openxmlformats.org/wordprocessingml/2006/main" xmlns:w14="http://schemas.microsoft.com/office/word/2010/wordml" xmlns:w15="http://schemas.microsoft.com/office/word/2012/wordml" xmlns:w16cid="http://schemas.microsoft.com/office/word/2016/wordml/cid" xmlns:w16se="http://schemas.microsoft.com/office/word/2015/wordml/symex" xmlns:wpg="http://schemas.microsoft.com/office/word/2010/wordprocessingGroup" xmlns:wpi="http://schemas.microsoft.com/office/word/2010/wordprocessingInk" xmlns:wne="http://schemas.microsoft.com/office/word/2006/wordml" xmlns:wps="http://schemas.microsoft.com/office/word/2010/wordprocessingShape" mc:Ignorable="w14 w15 w16se w16cid wp14">
+  <w15:commentEx w15:paraId="4689CFD2" w15:done="0"/>
+</w15:commentsEx>
+</file>
+
+<file path=word/commentsIds.xml><?xml version="1.0" encoding="utf-8"?>
+<w16cid:commentsIds xmlns:wpc="http://schemas.microsoft.com/office/word/2010/wordprocessingCanvas" xmlns:cx="http://schemas.microsoft.com/office/drawing/2014/chartex" xmlns:cx1="http://schemas.microsoft.com/office/drawing/2015/9/8/chartex" xmlns:cx2="http://schemas.microsoft.com/office/drawing/2015/10/21/chartex" xmlns:cx3="http://schemas.microsoft.com/office/drawing/2016/5/9/chartex" xmlns:cx4="http://schemas.microsoft.com/office/drawing/2016/5/10/chartex" xmlns:cx5="http://schemas.microsoft.com/office/drawing/2016/5/11/chartex" xmlns:cx6="http://schemas.microsoft.com/office/drawing/2016/5/12/chartex" xmlns:cx7="http://schemas.microsoft.com/office/drawing/2016/5/13/chartex" xmlns:cx8="http://schemas.microsoft.com/office/drawing/2016/5/14/chartex" xmlns:mc="http://schemas.openxmlformats.org/markup-compatibility/2006" xmlns:aink="http://schemas.microsoft.com/office/drawing/2016/ink" xmlns:am3d="http://schemas.microsoft.com/office/drawing/2017/model3d" xmlns:o="urn:schemas-microsoft-com:office:office" xmlns:r="http://schemas.openxmlformats.org/officeDocument/2006/relationships" xmlns:m="http://schemas.openxmlformats.org/officeDocument/2006/math" xmlns:v="urn:schemas-microsoft-com:vml" xmlns:wp14="http://schemas.microsoft.com/office/word/2010/wordprocessingDrawing" xmlns:wp="http://schemas.openxmlformats.org/drawingml/2006/wordprocessingDrawing" xmlns:w10="urn:schemas-microsoft-com:office:word" xmlns:w="http://schemas.openxmlformats.org/wordprocessingml/2006/main" xmlns:w14="http://schemas.microsoft.com/office/word/2010/wordml" xmlns:w15="http://schemas.microsoft.com/office/word/2012/wordml" xmlns:w16cid="http://schemas.microsoft.com/office/word/2016/wordml/cid" xmlns:w16se="http://schemas.microsoft.com/office/word/2015/wordml/symex" xmlns:wpg="http://schemas.microsoft.com/office/word/2010/wordprocessingGroup" xmlns:wpi="http://schemas.microsoft.com/office/word/2010/wordprocessingInk" xmlns:wne="http://schemas.microsoft.com/office/word/2006/wordml" xmlns:wps="http://schemas.microsoft.com/office/word/2010/wordprocessingShape" mc:Ignorable="w14 w15 w16se w16cid wp14">
+  <w16cid:commentId w16cid:paraId="4689CFD2" w16cid:durableId="21092D65"/>
+</w16cid:commentsIds>
+</file>
+
+<file path=word/numbering.xml><?xml version="1.0" encoding="utf-8"?>
+<w:numbering xmlns:wpc="http://schemas.microsoft.com/office/word/2010/wordprocessingCanvas" xmlns:cx="http://schemas.microsoft.com/office/drawing/2014/chartex" xmlns:cx1="http://schemas.microsoft.com/office/drawing/2015/9/8/chartex" xmlns:cx2="http://schemas.microsoft.com/office/drawing/2015/10/21/chartex" xmlns:cx3="http://schemas.microsoft.com/office/drawing/2016/5/9/chartex" xmlns:cx4="http://schemas.microsoft.com/office/drawing/2016/5/10/chartex" xmlns:cx5="http://schemas.microsoft.com/office/drawing/2016/5/11/chartex" xmlns:cx6="http://schemas.microsoft.com/office/drawing/2016/5/12/chartex" xmlns:cx7="http://schemas.microsoft.com/office/drawing/2016/5/13/chartex" xmlns:cx8="http://schemas.microsoft.com/office/drawing/2016/5/14/chartex" xmlns:mc="http://schemas.openxmlformats.org/markup-compatibility/2006" xmlns:aink="http://schemas.microsoft.com/office/drawing/2016/ink" xmlns:am3d="http://schemas.microsoft.com/office/drawing/2017/model3d" xmlns:o="urn:schemas-microsoft-com:office:office" xmlns:r="http://schemas.openxmlformats.org/officeDocument/2006/relationships" xmlns:m="http://schemas.openxmlformats.org/officeDocument/2006/math" xmlns:v="urn:schemas-microsoft-com:vml" xmlns:wp14="http://schemas.microsoft.com/office/word/2010/wordprocessingDrawing" xmlns:wp="http://schemas.openxmlformats.org/drawingml/2006/wordprocessingDrawing" xmlns:w10="urn:schemas-microsoft-com:office:word" xmlns:w="http://schemas.openxmlformats.org/wordprocessingml/2006/main" xmlns:w14="http://schemas.microsoft.com/office/word/2010/wordml" xmlns:w15="http://schemas.microsoft.com/office/word/2012/wordml" xmlns:w16cid="http://schemas.microsoft.com/office/word/2016/wordml/cid" xmlns:w16se="http://schemas.microsoft.com/office/word/2015/wordml/symex" xmlns:wpg="http://schemas.microsoft.com/office/word/2010/wordprocessingGroup" xmlns:wpi="http://schemas.microsoft.com/office/word/2010/wordprocessingInk" xmlns:wne="http://schemas.microsoft.com/office/word/2006/wordml" xmlns:wps="http://schemas.microsoft.com/office/word/2010/wordprocessingShape" mc:Ignorable="w14 w15 w16se w16cid wp14">
+  <w:abstractNum w:abstractNumId="0" w15:restartNumberingAfterBreak="0">
+    <w:nsid w:val="5E313927"/>
+    <w:multiLevelType w:val="hybridMultilevel"/>
+    <w:tmpl w:val="E66691E6"/>
+    <w:lvl w:ilvl="0" w:tplc="A69896A0">
+      <w:numFmt w:val="bullet"/>
+      <w:lvlText w:val="-"/>
+      <w:lvlJc w:val="left"/>
+      <w:pPr>
+        <w:ind w:left="720" w:hanging="360"/>
+      </w:pPr>
+      <w:rPr>
+        <w:rFonts w:ascii="Calibri" w:eastAsiaTheme="minorHAnsi" w:hAnsi="Calibri" w:cs="Calibri" w:hint="default"/>
+      </w:rPr>
+    </w:lvl>
+    <w:lvl w:ilvl="1" w:tplc="04090003" w:tentative="1">
+      <w:start w:val="1"/>
+      <w:numFmt w:val="bullet"/>
+      <w:lvlText w:val="o"/>
+      <w:lvlJc w:val="left"/>
+      <w:pPr>
+        <w:ind w:left="1440" w:hanging="360"/>
+      </w:pPr>
+      <w:rPr>
+        <w:rFonts w:ascii="Courier New" w:hAnsi="Courier New" w:cs="Courier New" w:hint="default"/>
+      </w:rPr>
+    </w:lvl>
+    <w:lvl w:ilvl="2" w:tplc="04090005" w:tentative="1">
+      <w:start w:val="1"/>
+      <w:numFmt w:val="bullet"/>
+      <w:lvlText w:val=""/>
+      <w:lvlJc w:val="left"/>
+      <w:pPr>
+        <w:ind w:left="2160" w:hanging="360"/>
+      </w:pPr>
+      <w:rPr>
+        <w:rFonts w:ascii="Wingdings" w:hAnsi="Wingdings" w:hint="default"/>
+      </w:rPr>
+    </w:lvl>
+    <w:lvl w:ilvl="3" w:tplc="04090001" w:tentative="1">
+      <w:start w:val="1"/>
+      <w:numFmt w:val="bullet"/>
+      <w:lvlText w:val=""/>
+      <w:lvlJc w:val="left"/>
+      <w:pPr>
+        <w:ind w:left="2880" w:hanging="360"/>
+      </w:pPr>
+      <w:rPr>
+        <w:rFonts w:ascii="Symbol" w:hAnsi="Symbol" w:hint="default"/>
+      </w:rPr>
+    </w:lvl>
+    <w:lvl w:ilvl="4" w:tplc="04090003" w:tentative="1">
+      <w:start w:val="1"/>
+      <w:numFmt w:val="bullet"/>
+      <w:lvlText w:val="o"/>
+      <w:lvlJc w:val="left"/>
+      <w:pPr>
+        <w:ind w:left="3600" w:hanging="360"/>
+      </w:pPr>
+      <w:rPr>
+        <w:rFonts w:ascii="Courier New" w:hAnsi="Courier New" w:cs="Courier New" w:hint="default"/>
+      </w:rPr>
+    </w:lvl>
+    <w:lvl w:ilvl="5" w:tplc="04090005" w:tentative="1">
+      <w:start w:val="1"/>
+      <w:numFmt w:val="bullet"/>
+      <w:lvlText w:val=""/>
+      <w:lvlJc w:val="left"/>
+      <w:pPr>
+        <w:ind w:left="4320" w:hanging="360"/>
+      </w:pPr>
+      <w:rPr>
+        <w:rFonts w:ascii="Wingdings" w:hAnsi="Wingdings" w:hint="default"/>
+      </w:rPr>
+    </w:lvl>
+    <w:lvl w:ilvl="6" w:tplc="04090001" w:tentative="1">
+      <w:start w:val="1"/>
+      <w:numFmt w:val="bullet"/>
+      <w:lvlText w:val=""/>
+      <w:lvlJc w:val="left"/>
+      <w:pPr>
+        <w:ind w:left="5040" w:hanging="360"/>
+      </w:pPr>
+      <w:rPr>
+        <w:rFonts w:ascii="Symbol" w:hAnsi="Symbol" w:hint="default"/>
+      </w:rPr>
+    </w:lvl>
+    <w:lvl w:ilvl="7" w:tplc="04090003" w:tentative="1">
+      <w:start w:val="1"/>
+      <w:numFmt w:val="bullet"/>
+      <w:lvlText w:val="o"/>
+      <w:lvlJc w:val="left"/>
+      <w:pPr>
+        <w:ind w:left="5760" w:hanging="360"/>
+      </w:pPr>
+      <w:rPr>
+        <w:rFonts w:ascii="Courier New" w:hAnsi="Courier New" w:cs="Courier New" w:hint="default"/>
+      </w:rPr>
+    </w:lvl>
+    <w:lvl w:ilvl="8" w:tplc="04090005" w:tentative="1">
+      <w:start w:val="1"/>
+      <w:numFmt w:val="bullet"/>
+      <w:lvlText w:val=""/>
+      <w:lvlJc w:val="left"/>
+      <w:pPr>
+        <w:ind w:left="6480" w:hanging="360"/>
+      </w:pPr>
+      <w:rPr>
+        <w:rFonts w:ascii="Wingdings" w:hAnsi="Wingdings" w:hint="default"/>
+      </w:rPr>
+    </w:lvl>
+  </w:abstractNum>
+  <w:num w:numId="1">
+    <w:abstractNumId w:val="0"/>
+  </w:num>
+</w:numbering>
 </file>
 
 <file path=word/styles.xml><?xml version="1.0" encoding="utf-8"?>
@@ -208,7 +408,7 @@
     </w:rPrDefault>
     <w:pPrDefault/>
   </w:docDefaults>
-  <w:latentStyles w:defLockedState="0" w:defUIPriority="99" w:defSemiHidden="0" w:defUnhideWhenUsed="0" w:defQFormat="0" w:count="377">
+  <w:latentStyles w:defLockedState="0" w:defUIPriority="99" w:defSemiHidden="0" w:defUnhideWhenUsed="0" w:defQFormat="0" w:count="375">
     <w:lsdException w:name="Normal" w:uiPriority="0" w:qFormat="1"/>
     <w:lsdException w:name="heading 1" w:uiPriority="9" w:qFormat="1"/>
     <w:lsdException w:name="heading 2" w:semiHidden="1" w:uiPriority="9" w:unhideWhenUsed="1" w:qFormat="1"/>
@@ -314,6 +514,7 @@
     <w:lsdException w:name="HTML Sample" w:semiHidden="1" w:unhideWhenUsed="1"/>
     <w:lsdException w:name="HTML Typewriter" w:semiHidden="1" w:unhideWhenUsed="1"/>
     <w:lsdException w:name="HTML Variable" w:semiHidden="1" w:unhideWhenUsed="1"/>
+    <w:lsdException w:name="Normal Table" w:semiHidden="1" w:unhideWhenUsed="1"/>
     <w:lsdException w:name="annotation subject" w:semiHidden="1" w:unhideWhenUsed="1"/>
     <w:lsdException w:name="No List" w:semiHidden="1" w:unhideWhenUsed="1"/>
     <w:lsdException w:name="Outline List 1" w:semiHidden="1" w:unhideWhenUsed="1"/>
@@ -360,8 +561,10 @@
     <w:lsdException w:name="Table Subtle 2" w:semiHidden="1" w:unhideWhenUsed="1"/>
     <w:lsdException w:name="Table Web 1" w:semiHidden="1" w:unhideWhenUsed="1"/>
     <w:lsdException w:name="Table Web 2" w:semiHidden="1" w:unhideWhenUsed="1"/>
+    <w:lsdException w:name="Table Web 3" w:semiHidden="1" w:unhideWhenUsed="1"/>
     <w:lsdException w:name="Balloon Text" w:semiHidden="1" w:unhideWhenUsed="1"/>
     <w:lsdException w:name="Table Grid" w:uiPriority="39"/>
+    <w:lsdException w:name="Table Theme" w:semiHidden="1" w:unhideWhenUsed="1"/>
     <w:lsdException w:name="Placeholder Text" w:semiHidden="1"/>
     <w:lsdException w:name="No Spacing" w:uiPriority="1" w:qFormat="1"/>
     <w:lsdException w:name="Light Shading" w:uiPriority="60"/>
@@ -581,8 +784,6 @@
     <w:lsdException w:name="Smart Hyperlink" w:semiHidden="1" w:unhideWhenUsed="1"/>
     <w:lsdException w:name="Hashtag" w:semiHidden="1" w:unhideWhenUsed="1"/>
     <w:lsdException w:name="Unresolved Mention" w:semiHidden="1" w:unhideWhenUsed="1"/>
-    <w:lsdException w:name="Smart Link" w:semiHidden="1" w:unhideWhenUsed="1"/>
-    <w:lsdException w:name="Smart Link Error" w:semiHidden="1" w:unhideWhenUsed="1"/>
   </w:latentStyles>
   <w:style w:type="paragraph" w:default="1" w:styleId="Normal">
     <w:name w:val="Normal"/>
@@ -614,6 +815,98 @@
     <w:uiPriority w:val="99"/>
     <w:semiHidden/>
     <w:unhideWhenUsed/>
+  </w:style>
+  <w:style w:type="character" w:styleId="CommentReference">
+    <w:name w:val="annotation reference"/>
+    <w:basedOn w:val="DefaultParagraphFont"/>
+    <w:uiPriority w:val="99"/>
+    <w:semiHidden/>
+    <w:unhideWhenUsed/>
+    <w:rsid w:val="00AD3E75"/>
+    <w:rPr>
+      <w:sz w:val="16"/>
+      <w:szCs w:val="16"/>
+    </w:rPr>
+  </w:style>
+  <w:style w:type="paragraph" w:styleId="CommentText">
+    <w:name w:val="annotation text"/>
+    <w:basedOn w:val="Normal"/>
+    <w:link w:val="CommentTextChar"/>
+    <w:uiPriority w:val="99"/>
+    <w:semiHidden/>
+    <w:unhideWhenUsed/>
+    <w:rsid w:val="00AD3E75"/>
+    <w:rPr>
+      <w:sz w:val="20"/>
+      <w:szCs w:val="20"/>
+    </w:rPr>
+  </w:style>
+  <w:style w:type="character" w:customStyle="1" w:styleId="CommentTextChar">
+    <w:name w:val="Comment Text Char"/>
+    <w:basedOn w:val="DefaultParagraphFont"/>
+    <w:link w:val="CommentText"/>
+    <w:uiPriority w:val="99"/>
+    <w:semiHidden/>
+    <w:rsid w:val="00AD3E75"/>
+    <w:rPr>
+      <w:sz w:val="20"/>
+      <w:szCs w:val="20"/>
+    </w:rPr>
+  </w:style>
+  <w:style w:type="paragraph" w:styleId="CommentSubject">
+    <w:name w:val="annotation subject"/>
+    <w:basedOn w:val="CommentText"/>
+    <w:next w:val="CommentText"/>
+    <w:link w:val="CommentSubjectChar"/>
+    <w:uiPriority w:val="99"/>
+    <w:semiHidden/>
+    <w:unhideWhenUsed/>
+    <w:rsid w:val="00AD3E75"/>
+    <w:rPr>
+      <w:b/>
+      <w:bCs/>
+    </w:rPr>
+  </w:style>
+  <w:style w:type="character" w:customStyle="1" w:styleId="CommentSubjectChar">
+    <w:name w:val="Comment Subject Char"/>
+    <w:basedOn w:val="CommentTextChar"/>
+    <w:link w:val="CommentSubject"/>
+    <w:uiPriority w:val="99"/>
+    <w:semiHidden/>
+    <w:rsid w:val="00AD3E75"/>
+    <w:rPr>
+      <w:b/>
+      <w:bCs/>
+      <w:sz w:val="20"/>
+      <w:szCs w:val="20"/>
+    </w:rPr>
+  </w:style>
+  <w:style w:type="paragraph" w:styleId="BalloonText">
+    <w:name w:val="Balloon Text"/>
+    <w:basedOn w:val="Normal"/>
+    <w:link w:val="BalloonTextChar"/>
+    <w:uiPriority w:val="99"/>
+    <w:semiHidden/>
+    <w:unhideWhenUsed/>
+    <w:rsid w:val="00AD3E75"/>
+    <w:rPr>
+      <w:rFonts w:ascii="Times New Roman" w:hAnsi="Times New Roman" w:cs="Times New Roman"/>
+      <w:sz w:val="18"/>
+      <w:szCs w:val="18"/>
+    </w:rPr>
+  </w:style>
+  <w:style w:type="character" w:customStyle="1" w:styleId="BalloonTextChar">
+    <w:name w:val="Balloon Text Char"/>
+    <w:basedOn w:val="DefaultParagraphFont"/>
+    <w:link w:val="BalloonText"/>
+    <w:uiPriority w:val="99"/>
+    <w:semiHidden/>
+    <w:rsid w:val="00AD3E75"/>
+    <w:rPr>
+      <w:rFonts w:ascii="Times New Roman" w:hAnsi="Times New Roman" w:cs="Times New Roman"/>
+      <w:sz w:val="18"/>
+      <w:szCs w:val="18"/>
+    </w:rPr>
   </w:style>
 </w:styles>
 </file>

</xml_diff>

<commit_message>
Updating the plan based on convo with Seogi yestrday
</commit_message>
<xml_diff>
--- a/Preliminary_Plan.docx
+++ b/Preliminary_Plan.docx
@@ -30,12 +30,26 @@
     </w:p>
     <w:p>
       <w:r>
-        <w:t>The real World picture looks like this:</w:t>
+        <w:t xml:space="preserve">The </w:t>
+      </w:r>
+      <w:proofErr w:type="gramStart"/>
+      <w:r>
+        <w:t>real World</w:t>
+      </w:r>
+      <w:proofErr w:type="gramEnd"/>
+      <w:r>
+        <w:t xml:space="preserve"> picture looks like this:</w:t>
       </w:r>
     </w:p>
     <w:p/>
     <w:p>
+      <w:pPr>
+        <w:tabs>
+          <w:tab w:val="right" w:pos="9360"/>
+        </w:tabs>
+      </w:pPr>
       <w:commentRangeStart w:id="0"/>
+      <w:commentRangeStart w:id="1"/>
       <w:r>
         <w:rPr>
           <w:noProof/>
@@ -89,12 +103,30 @@
         </w:rPr>
         <w:commentReference w:id="0"/>
       </w:r>
-      <w:bookmarkStart w:id="1" w:name="_GoBack"/>
-      <w:bookmarkEnd w:id="1"/>
-    </w:p>
-    <w:p>
-      <w:r>
-        <w:t xml:space="preserve">Red circles are GPS stations. The green-red </w:t>
+      <w:bookmarkStart w:id="2" w:name="_GoBack"/>
+      <w:bookmarkEnd w:id="2"/>
+      <w:commentRangeEnd w:id="1"/>
+      <w:r>
+        <w:rPr>
+          <w:rStyle w:val="CommentReference"/>
+        </w:rPr>
+        <w:commentReference w:id="1"/>
+      </w:r>
+      <w:r>
+        <w:tab/>
+      </w:r>
+    </w:p>
+    <w:p>
+      <w:r>
+        <w:t xml:space="preserve">Red circles are GPS stations. The </w:t>
+      </w:r>
+      <w:proofErr w:type="gramStart"/>
+      <w:r>
+        <w:t>green-red</w:t>
+      </w:r>
+      <w:proofErr w:type="gramEnd"/>
+      <w:r>
+        <w:t xml:space="preserve"> </w:t>
       </w:r>
       <w:proofErr w:type="spellStart"/>
       <w:r>
@@ -128,27 +160,76 @@
     </w:p>
     <w:p>
       <w:r>
-        <w:t xml:space="preserve">Restrict ourselves to January through March 2017 for simplicity. </w:t>
-      </w:r>
-      <w:r>
-        <w:rPr>
-          <w:b/>
-          <w:bCs/>
-        </w:rPr>
-        <w:t>DATA</w:t>
-      </w:r>
-      <w:r>
-        <w:t xml:space="preserve"> will be vertical displacement time series from GPS stations P572, P571, P573 and P465. The </w:t>
-      </w:r>
-      <w:r>
-        <w:rPr>
-          <w:b/>
-          <w:bCs/>
-        </w:rPr>
-        <w:t>MODEL</w:t>
-      </w:r>
-      <w:r>
-        <w:t xml:space="preserve"> will be thickness time series for two disks of snow, one </w:t>
+        <w:t>Three steps:</w:t>
+      </w:r>
+    </w:p>
+    <w:p>
+      <w:pPr>
+        <w:pStyle w:val="ListParagraph"/>
+        <w:numPr>
+          <w:ilvl w:val="0"/>
+          <w:numId w:val="2"/>
+        </w:numPr>
+      </w:pPr>
+      <w:r>
+        <w:t xml:space="preserve">Toy problem. </w:t>
+      </w:r>
+    </w:p>
+    <w:p>
+      <w:pPr>
+        <w:pStyle w:val="ListParagraph"/>
+        <w:numPr>
+          <w:ilvl w:val="1"/>
+          <w:numId w:val="2"/>
+        </w:numPr>
+      </w:pPr>
+      <w:r>
+        <w:lastRenderedPageBreak/>
+        <w:t xml:space="preserve">Create a known cylinder of a given mass and calculate deformation field. Then create 3,4,5(?) GPS stations around the cylinder and try to invert for the mass of the cylinder. </w:t>
+      </w:r>
+    </w:p>
+    <w:p>
+      <w:pPr>
+        <w:pStyle w:val="ListParagraph"/>
+        <w:numPr>
+          <w:ilvl w:val="1"/>
+          <w:numId w:val="2"/>
+        </w:numPr>
+      </w:pPr>
+      <w:r>
+        <w:t>Add a second cylinder and explore how well the inversion works.</w:t>
+      </w:r>
+    </w:p>
+    <w:p>
+      <w:pPr>
+        <w:pStyle w:val="ListParagraph"/>
+        <w:numPr>
+          <w:ilvl w:val="0"/>
+          <w:numId w:val="2"/>
+        </w:numPr>
+      </w:pPr>
+      <w:r>
+        <w:t xml:space="preserve">Highly simplified </w:t>
+      </w:r>
+      <w:proofErr w:type="gramStart"/>
+      <w:r>
+        <w:t>real world</w:t>
+      </w:r>
+      <w:proofErr w:type="gramEnd"/>
+      <w:r>
+        <w:t xml:space="preserve"> problem.</w:t>
+      </w:r>
+    </w:p>
+    <w:p>
+      <w:pPr>
+        <w:pStyle w:val="ListParagraph"/>
+        <w:numPr>
+          <w:ilvl w:val="1"/>
+          <w:numId w:val="2"/>
+        </w:numPr>
+      </w:pPr>
+      <w:r>
+        <w:t xml:space="preserve">Take the minimum and maximum snow mass for the hydrologic year 2017. (Maximum is approximately shown in picture above; minimum is zero). Model the maximum snow as a single cylinder </w:t>
       </w:r>
       <w:proofErr w:type="spellStart"/>
       <w:r>
@@ -156,23 +237,91 @@
       </w:r>
       <w:proofErr w:type="spellEnd"/>
       <w:r>
-        <w:t xml:space="preserve"> at </w:t>
+        <w:t xml:space="preserve"> on the ‘</w:t>
       </w:r>
       <w:proofErr w:type="spellStart"/>
       <w:r>
-        <w:t>approx</w:t>
+        <w:t>centre</w:t>
       </w:r>
       <w:proofErr w:type="spellEnd"/>
       <w:r>
-        <w:t xml:space="preserve"> (-118.30,36.4) and the other at </w:t>
+        <w:t xml:space="preserve"> of mass’ of the snow. Can we use stations P572, P572, P573 and P465 to invert for this mass of snow?</w:t>
+      </w:r>
+    </w:p>
+    <w:p>
+      <w:pPr>
+        <w:pStyle w:val="ListParagraph"/>
+        <w:numPr>
+          <w:ilvl w:val="1"/>
+          <w:numId w:val="2"/>
+        </w:numPr>
+      </w:pPr>
+      <w:r>
+        <w:t>Consider modelling the snow as two or three cylinders?</w:t>
+      </w:r>
+    </w:p>
+    <w:p>
+      <w:pPr>
+        <w:pStyle w:val="ListParagraph"/>
+        <w:numPr>
+          <w:ilvl w:val="0"/>
+          <w:numId w:val="2"/>
+        </w:numPr>
+      </w:pPr>
+      <w:r>
+        <w:t xml:space="preserve">More realistic </w:t>
+      </w:r>
+      <w:proofErr w:type="gramStart"/>
+      <w:r>
+        <w:t>real world</w:t>
+      </w:r>
+      <w:proofErr w:type="gramEnd"/>
+      <w:r>
+        <w:t xml:space="preserve"> problem.</w:t>
+      </w:r>
+    </w:p>
+    <w:p>
+      <w:pPr>
+        <w:pStyle w:val="ListParagraph"/>
+        <w:numPr>
+          <w:ilvl w:val="1"/>
+          <w:numId w:val="2"/>
+        </w:numPr>
+      </w:pPr>
+      <w:r>
+        <w:t>Discretize the snow into a mesh?</w:t>
+      </w:r>
+    </w:p>
+    <w:p>
+      <w:pPr>
+        <w:pStyle w:val="ListParagraph"/>
+        <w:numPr>
+          <w:ilvl w:val="1"/>
+          <w:numId w:val="2"/>
+        </w:numPr>
+      </w:pPr>
+      <w:r>
+        <w:t xml:space="preserve">Bring in </w:t>
       </w:r>
       <w:proofErr w:type="spellStart"/>
       <w:r>
-        <w:t>approx</w:t>
+        <w:t>InSAR</w:t>
       </w:r>
       <w:proofErr w:type="spellEnd"/>
       <w:r>
-        <w:t xml:space="preserve"> (-118.30, 36.30). The disks will have fixed radii. </w:t>
+        <w:t xml:space="preserve"> data.</w:t>
+      </w:r>
+    </w:p>
+    <w:p>
+      <w:pPr>
+        <w:pStyle w:val="ListParagraph"/>
+        <w:numPr>
+          <w:ilvl w:val="1"/>
+          <w:numId w:val="2"/>
+        </w:numPr>
+      </w:pPr>
+      <w:r>
+        <w:t>Full time series rather than just maximum extent?</w:t>
       </w:r>
     </w:p>
     <w:sectPr>
@@ -235,7 +384,15 @@
         </w:numPr>
       </w:pPr>
       <w:r>
-        <w:t xml:space="preserve"> So you have an area of snow, but how would you discretize? (e.g. multiple cylinder?)</w:t>
+        <w:t xml:space="preserve"> </w:t>
+      </w:r>
+      <w:proofErr w:type="gramStart"/>
+      <w:r>
+        <w:t>So</w:t>
+      </w:r>
+      <w:proofErr w:type="gramEnd"/>
+      <w:r>
+        <w:t xml:space="preserve"> you have an area of snow, but how would you discretize? (e.g. multiple cylinder?)</w:t>
       </w:r>
     </w:p>
     <w:p>
@@ -258,6 +415,46 @@
           <w:numId w:val="1"/>
         </w:numPr>
       </w:pPr>
+    </w:p>
+  </w:comment>
+  <w:comment w:id="1" w:author="Matt Lees" w:date="2019-08-23T09:25:00Z" w:initials="ML">
+    <w:p>
+      <w:pPr>
+        <w:pStyle w:val="CommentText"/>
+      </w:pPr>
+      <w:r>
+        <w:rPr>
+          <w:rStyle w:val="CommentReference"/>
+        </w:rPr>
+        <w:annotationRef/>
+      </w:r>
+      <w:r>
+        <w:t xml:space="preserve">As </w:t>
+      </w:r>
+      <w:proofErr w:type="gramStart"/>
+      <w:r>
+        <w:t>discussed</w:t>
+      </w:r>
+      <w:proofErr w:type="gramEnd"/>
+      <w:r>
+        <w:t xml:space="preserve">: 1. Yes they are temporal, let’s start by just taking maximum and </w:t>
+      </w:r>
+      <w:proofErr w:type="spellStart"/>
+      <w:r>
+        <w:t>minium</w:t>
+      </w:r>
+      <w:proofErr w:type="spellEnd"/>
+      <w:r>
+        <w:t xml:space="preserve"> extent. 2. Compute displacement using </w:t>
+      </w:r>
+      <w:proofErr w:type="spellStart"/>
+      <w:r>
+        <w:t>eqns</w:t>
+      </w:r>
+      <w:proofErr w:type="spellEnd"/>
+      <w:r>
+        <w:t xml:space="preserve"> from Farrell ’72. 3. Start by discretizing as a single cylinder; see updated ‘inversion’ section below.</w:t>
+      </w:r>
     </w:p>
   </w:comment>
 </w:comments>
@@ -266,18 +463,109 @@
 <file path=word/commentsExtended.xml><?xml version="1.0" encoding="utf-8"?>
 <w15:commentsEx xmlns:wpc="http://schemas.microsoft.com/office/word/2010/wordprocessingCanvas" xmlns:cx="http://schemas.microsoft.com/office/drawing/2014/chartex" xmlns:cx1="http://schemas.microsoft.com/office/drawing/2015/9/8/chartex" xmlns:cx2="http://schemas.microsoft.com/office/drawing/2015/10/21/chartex" xmlns:cx3="http://schemas.microsoft.com/office/drawing/2016/5/9/chartex" xmlns:cx4="http://schemas.microsoft.com/office/drawing/2016/5/10/chartex" xmlns:cx5="http://schemas.microsoft.com/office/drawing/2016/5/11/chartex" xmlns:cx6="http://schemas.microsoft.com/office/drawing/2016/5/12/chartex" xmlns:cx7="http://schemas.microsoft.com/office/drawing/2016/5/13/chartex" xmlns:cx8="http://schemas.microsoft.com/office/drawing/2016/5/14/chartex" xmlns:mc="http://schemas.openxmlformats.org/markup-compatibility/2006" xmlns:aink="http://schemas.microsoft.com/office/drawing/2016/ink" xmlns:am3d="http://schemas.microsoft.com/office/drawing/2017/model3d" xmlns:o="urn:schemas-microsoft-com:office:office" xmlns:r="http://schemas.openxmlformats.org/officeDocument/2006/relationships" xmlns:m="http://schemas.openxmlformats.org/officeDocument/2006/math" xmlns:v="urn:schemas-microsoft-com:vml" xmlns:wp14="http://schemas.microsoft.com/office/word/2010/wordprocessingDrawing" xmlns:wp="http://schemas.openxmlformats.org/drawingml/2006/wordprocessingDrawing" xmlns:w10="urn:schemas-microsoft-com:office:word" xmlns:w="http://schemas.openxmlformats.org/wordprocessingml/2006/main" xmlns:w14="http://schemas.microsoft.com/office/word/2010/wordml" xmlns:w15="http://schemas.microsoft.com/office/word/2012/wordml" xmlns:w16cid="http://schemas.microsoft.com/office/word/2016/wordml/cid" xmlns:w16se="http://schemas.microsoft.com/office/word/2015/wordml/symex" xmlns:wpg="http://schemas.microsoft.com/office/word/2010/wordprocessingGroup" xmlns:wpi="http://schemas.microsoft.com/office/word/2010/wordprocessingInk" xmlns:wne="http://schemas.microsoft.com/office/word/2006/wordml" xmlns:wps="http://schemas.microsoft.com/office/word/2010/wordprocessingShape" mc:Ignorable="w14 w15 w16se w16cid wp14">
   <w15:commentEx w15:paraId="4689CFD2" w15:done="0"/>
+  <w15:commentEx w15:paraId="7626A417" w15:paraIdParent="4689CFD2" w15:done="0"/>
 </w15:commentsEx>
 </file>
 
 <file path=word/commentsIds.xml><?xml version="1.0" encoding="utf-8"?>
 <w16cid:commentsIds xmlns:wpc="http://schemas.microsoft.com/office/word/2010/wordprocessingCanvas" xmlns:cx="http://schemas.microsoft.com/office/drawing/2014/chartex" xmlns:cx1="http://schemas.microsoft.com/office/drawing/2015/9/8/chartex" xmlns:cx2="http://schemas.microsoft.com/office/drawing/2015/10/21/chartex" xmlns:cx3="http://schemas.microsoft.com/office/drawing/2016/5/9/chartex" xmlns:cx4="http://schemas.microsoft.com/office/drawing/2016/5/10/chartex" xmlns:cx5="http://schemas.microsoft.com/office/drawing/2016/5/11/chartex" xmlns:cx6="http://schemas.microsoft.com/office/drawing/2016/5/12/chartex" xmlns:cx7="http://schemas.microsoft.com/office/drawing/2016/5/13/chartex" xmlns:cx8="http://schemas.microsoft.com/office/drawing/2016/5/14/chartex" xmlns:mc="http://schemas.openxmlformats.org/markup-compatibility/2006" xmlns:aink="http://schemas.microsoft.com/office/drawing/2016/ink" xmlns:am3d="http://schemas.microsoft.com/office/drawing/2017/model3d" xmlns:o="urn:schemas-microsoft-com:office:office" xmlns:r="http://schemas.openxmlformats.org/officeDocument/2006/relationships" xmlns:m="http://schemas.openxmlformats.org/officeDocument/2006/math" xmlns:v="urn:schemas-microsoft-com:vml" xmlns:wp14="http://schemas.microsoft.com/office/word/2010/wordprocessingDrawing" xmlns:wp="http://schemas.openxmlformats.org/drawingml/2006/wordprocessingDrawing" xmlns:w10="urn:schemas-microsoft-com:office:word" xmlns:w="http://schemas.openxmlformats.org/wordprocessingml/2006/main" xmlns:w14="http://schemas.microsoft.com/office/word/2010/wordml" xmlns:w15="http://schemas.microsoft.com/office/word/2012/wordml" xmlns:w16cid="http://schemas.microsoft.com/office/word/2016/wordml/cid" xmlns:w16se="http://schemas.microsoft.com/office/word/2015/wordml/symex" xmlns:wpg="http://schemas.microsoft.com/office/word/2010/wordprocessingGroup" xmlns:wpi="http://schemas.microsoft.com/office/word/2010/wordprocessingInk" xmlns:wne="http://schemas.microsoft.com/office/word/2006/wordml" xmlns:wps="http://schemas.microsoft.com/office/word/2010/wordprocessingShape" mc:Ignorable="w14 w15 w16se w16cid wp14">
   <w16cid:commentId w16cid:paraId="4689CFD2" w16cid:durableId="21092D65"/>
+  <w16cid:commentId w16cid:paraId="7626A417" w16cid:durableId="210A2F8F"/>
 </w16cid:commentsIds>
 </file>
 
 <file path=word/numbering.xml><?xml version="1.0" encoding="utf-8"?>
 <w:numbering xmlns:wpc="http://schemas.microsoft.com/office/word/2010/wordprocessingCanvas" xmlns:cx="http://schemas.microsoft.com/office/drawing/2014/chartex" xmlns:cx1="http://schemas.microsoft.com/office/drawing/2015/9/8/chartex" xmlns:cx2="http://schemas.microsoft.com/office/drawing/2015/10/21/chartex" xmlns:cx3="http://schemas.microsoft.com/office/drawing/2016/5/9/chartex" xmlns:cx4="http://schemas.microsoft.com/office/drawing/2016/5/10/chartex" xmlns:cx5="http://schemas.microsoft.com/office/drawing/2016/5/11/chartex" xmlns:cx6="http://schemas.microsoft.com/office/drawing/2016/5/12/chartex" xmlns:cx7="http://schemas.microsoft.com/office/drawing/2016/5/13/chartex" xmlns:cx8="http://schemas.microsoft.com/office/drawing/2016/5/14/chartex" xmlns:mc="http://schemas.openxmlformats.org/markup-compatibility/2006" xmlns:aink="http://schemas.microsoft.com/office/drawing/2016/ink" xmlns:am3d="http://schemas.microsoft.com/office/drawing/2017/model3d" xmlns:o="urn:schemas-microsoft-com:office:office" xmlns:r="http://schemas.openxmlformats.org/officeDocument/2006/relationships" xmlns:m="http://schemas.openxmlformats.org/officeDocument/2006/math" xmlns:v="urn:schemas-microsoft-com:vml" xmlns:wp14="http://schemas.microsoft.com/office/word/2010/wordprocessingDrawing" xmlns:wp="http://schemas.openxmlformats.org/drawingml/2006/wordprocessingDrawing" xmlns:w10="urn:schemas-microsoft-com:office:word" xmlns:w="http://schemas.openxmlformats.org/wordprocessingml/2006/main" xmlns:w14="http://schemas.microsoft.com/office/word/2010/wordml" xmlns:w15="http://schemas.microsoft.com/office/word/2012/wordml" xmlns:w16cid="http://schemas.microsoft.com/office/word/2016/wordml/cid" xmlns:w16se="http://schemas.microsoft.com/office/word/2015/wordml/symex" xmlns:wpg="http://schemas.microsoft.com/office/word/2010/wordprocessingGroup" xmlns:wpi="http://schemas.microsoft.com/office/word/2010/wordprocessingInk" xmlns:wne="http://schemas.microsoft.com/office/word/2006/wordml" xmlns:wps="http://schemas.microsoft.com/office/word/2010/wordprocessingShape" mc:Ignorable="w14 w15 w16se w16cid wp14">
   <w:abstractNum w:abstractNumId="0" w15:restartNumberingAfterBreak="0">
+    <w:nsid w:val="22B11AE9"/>
+    <w:multiLevelType w:val="hybridMultilevel"/>
+    <w:tmpl w:val="13E4628E"/>
+    <w:lvl w:ilvl="0" w:tplc="0409000F">
+      <w:start w:val="1"/>
+      <w:numFmt w:val="decimal"/>
+      <w:lvlText w:val="%1."/>
+      <w:lvlJc w:val="left"/>
+      <w:pPr>
+        <w:ind w:left="720" w:hanging="360"/>
+      </w:pPr>
+      <w:rPr>
+        <w:rFonts w:hint="default"/>
+      </w:rPr>
+    </w:lvl>
+    <w:lvl w:ilvl="1" w:tplc="04090019">
+      <w:start w:val="1"/>
+      <w:numFmt w:val="lowerLetter"/>
+      <w:lvlText w:val="%2."/>
+      <w:lvlJc w:val="left"/>
+      <w:pPr>
+        <w:ind w:left="1440" w:hanging="360"/>
+      </w:pPr>
+    </w:lvl>
+    <w:lvl w:ilvl="2" w:tplc="0409001B" w:tentative="1">
+      <w:start w:val="1"/>
+      <w:numFmt w:val="lowerRoman"/>
+      <w:lvlText w:val="%3."/>
+      <w:lvlJc w:val="right"/>
+      <w:pPr>
+        <w:ind w:left="2160" w:hanging="180"/>
+      </w:pPr>
+    </w:lvl>
+    <w:lvl w:ilvl="3" w:tplc="0409000F" w:tentative="1">
+      <w:start w:val="1"/>
+      <w:numFmt w:val="decimal"/>
+      <w:lvlText w:val="%4."/>
+      <w:lvlJc w:val="left"/>
+      <w:pPr>
+        <w:ind w:left="2880" w:hanging="360"/>
+      </w:pPr>
+    </w:lvl>
+    <w:lvl w:ilvl="4" w:tplc="04090019" w:tentative="1">
+      <w:start w:val="1"/>
+      <w:numFmt w:val="lowerLetter"/>
+      <w:lvlText w:val="%5."/>
+      <w:lvlJc w:val="left"/>
+      <w:pPr>
+        <w:ind w:left="3600" w:hanging="360"/>
+      </w:pPr>
+    </w:lvl>
+    <w:lvl w:ilvl="5" w:tplc="0409001B" w:tentative="1">
+      <w:start w:val="1"/>
+      <w:numFmt w:val="lowerRoman"/>
+      <w:lvlText w:val="%6."/>
+      <w:lvlJc w:val="right"/>
+      <w:pPr>
+        <w:ind w:left="4320" w:hanging="180"/>
+      </w:pPr>
+    </w:lvl>
+    <w:lvl w:ilvl="6" w:tplc="0409000F" w:tentative="1">
+      <w:start w:val="1"/>
+      <w:numFmt w:val="decimal"/>
+      <w:lvlText w:val="%7."/>
+      <w:lvlJc w:val="left"/>
+      <w:pPr>
+        <w:ind w:left="5040" w:hanging="360"/>
+      </w:pPr>
+    </w:lvl>
+    <w:lvl w:ilvl="7" w:tplc="04090019" w:tentative="1">
+      <w:start w:val="1"/>
+      <w:numFmt w:val="lowerLetter"/>
+      <w:lvlText w:val="%8."/>
+      <w:lvlJc w:val="left"/>
+      <w:pPr>
+        <w:ind w:left="5760" w:hanging="360"/>
+      </w:pPr>
+    </w:lvl>
+    <w:lvl w:ilvl="8" w:tplc="0409001B" w:tentative="1">
+      <w:start w:val="1"/>
+      <w:numFmt w:val="lowerRoman"/>
+      <w:lvlText w:val="%9."/>
+      <w:lvlJc w:val="right"/>
+      <w:pPr>
+        <w:ind w:left="6480" w:hanging="180"/>
+      </w:pPr>
+    </w:lvl>
+  </w:abstractNum>
+  <w:abstractNum w:abstractNumId="1" w15:restartNumberingAfterBreak="0">
     <w:nsid w:val="5E313927"/>
     <w:multiLevelType w:val="hybridMultilevel"/>
     <w:tmpl w:val="E66691E6"/>
@@ -390,9 +678,20 @@
     </w:lvl>
   </w:abstractNum>
   <w:num w:numId="1">
+    <w:abstractNumId w:val="1"/>
+  </w:num>
+  <w:num w:numId="2">
     <w:abstractNumId w:val="0"/>
   </w:num>
 </w:numbering>
+</file>
+
+<file path=word/people.xml><?xml version="1.0" encoding="utf-8"?>
+<w15:people xmlns:wpc="http://schemas.microsoft.com/office/word/2010/wordprocessingCanvas" xmlns:cx="http://schemas.microsoft.com/office/drawing/2014/chartex" xmlns:cx1="http://schemas.microsoft.com/office/drawing/2015/9/8/chartex" xmlns:cx2="http://schemas.microsoft.com/office/drawing/2015/10/21/chartex" xmlns:cx3="http://schemas.microsoft.com/office/drawing/2016/5/9/chartex" xmlns:cx4="http://schemas.microsoft.com/office/drawing/2016/5/10/chartex" xmlns:cx5="http://schemas.microsoft.com/office/drawing/2016/5/11/chartex" xmlns:cx6="http://schemas.microsoft.com/office/drawing/2016/5/12/chartex" xmlns:cx7="http://schemas.microsoft.com/office/drawing/2016/5/13/chartex" xmlns:cx8="http://schemas.microsoft.com/office/drawing/2016/5/14/chartex" xmlns:mc="http://schemas.openxmlformats.org/markup-compatibility/2006" xmlns:aink="http://schemas.microsoft.com/office/drawing/2016/ink" xmlns:am3d="http://schemas.microsoft.com/office/drawing/2017/model3d" xmlns:o="urn:schemas-microsoft-com:office:office" xmlns:r="http://schemas.openxmlformats.org/officeDocument/2006/relationships" xmlns:m="http://schemas.openxmlformats.org/officeDocument/2006/math" xmlns:v="urn:schemas-microsoft-com:vml" xmlns:wp14="http://schemas.microsoft.com/office/word/2010/wordprocessingDrawing" xmlns:wp="http://schemas.openxmlformats.org/drawingml/2006/wordprocessingDrawing" xmlns:w10="urn:schemas-microsoft-com:office:word" xmlns:w="http://schemas.openxmlformats.org/wordprocessingml/2006/main" xmlns:w14="http://schemas.microsoft.com/office/word/2010/wordml" xmlns:w15="http://schemas.microsoft.com/office/word/2012/wordml" xmlns:w16cid="http://schemas.microsoft.com/office/word/2016/wordml/cid" xmlns:w16se="http://schemas.microsoft.com/office/word/2015/wordml/symex" xmlns:wpg="http://schemas.microsoft.com/office/word/2010/wordprocessingGroup" xmlns:wpi="http://schemas.microsoft.com/office/word/2010/wordprocessingInk" xmlns:wne="http://schemas.microsoft.com/office/word/2006/wordml" xmlns:wps="http://schemas.microsoft.com/office/word/2010/wordprocessingShape" mc:Ignorable="w14 w15 w16se w16cid wp14">
+  <w15:person w15:author="Matt Lees">
+    <w15:presenceInfo w15:providerId="AD" w15:userId="S::mlees@stanford.edu::579e6278-beec-47b3-9f09-39a69d143109"/>
+  </w15:person>
+</w15:people>
 </file>
 
 <file path=word/styles.xml><?xml version="1.0" encoding="utf-8"?>
@@ -408,7 +707,7 @@
     </w:rPrDefault>
     <w:pPrDefault/>
   </w:docDefaults>
-  <w:latentStyles w:defLockedState="0" w:defUIPriority="99" w:defSemiHidden="0" w:defUnhideWhenUsed="0" w:defQFormat="0" w:count="375">
+  <w:latentStyles w:defLockedState="0" w:defUIPriority="99" w:defSemiHidden="0" w:defUnhideWhenUsed="0" w:defQFormat="0" w:count="377">
     <w:lsdException w:name="Normal" w:uiPriority="0" w:qFormat="1"/>
     <w:lsdException w:name="heading 1" w:uiPriority="9" w:qFormat="1"/>
     <w:lsdException w:name="heading 2" w:semiHidden="1" w:uiPriority="9" w:unhideWhenUsed="1" w:qFormat="1"/>
@@ -514,7 +813,6 @@
     <w:lsdException w:name="HTML Sample" w:semiHidden="1" w:unhideWhenUsed="1"/>
     <w:lsdException w:name="HTML Typewriter" w:semiHidden="1" w:unhideWhenUsed="1"/>
     <w:lsdException w:name="HTML Variable" w:semiHidden="1" w:unhideWhenUsed="1"/>
-    <w:lsdException w:name="Normal Table" w:semiHidden="1" w:unhideWhenUsed="1"/>
     <w:lsdException w:name="annotation subject" w:semiHidden="1" w:unhideWhenUsed="1"/>
     <w:lsdException w:name="No List" w:semiHidden="1" w:unhideWhenUsed="1"/>
     <w:lsdException w:name="Outline List 1" w:semiHidden="1" w:unhideWhenUsed="1"/>
@@ -560,11 +858,9 @@
     <w:lsdException w:name="Table Subtle 1" w:semiHidden="1" w:unhideWhenUsed="1"/>
     <w:lsdException w:name="Table Subtle 2" w:semiHidden="1" w:unhideWhenUsed="1"/>
     <w:lsdException w:name="Table Web 1" w:semiHidden="1" w:unhideWhenUsed="1"/>
-    <w:lsdException w:name="Table Web 2" w:semiHidden="1" w:unhideWhenUsed="1"/>
     <w:lsdException w:name="Table Web 3" w:semiHidden="1" w:unhideWhenUsed="1"/>
     <w:lsdException w:name="Balloon Text" w:semiHidden="1" w:unhideWhenUsed="1"/>
     <w:lsdException w:name="Table Grid" w:uiPriority="39"/>
-    <w:lsdException w:name="Table Theme" w:semiHidden="1" w:unhideWhenUsed="1"/>
     <w:lsdException w:name="Placeholder Text" w:semiHidden="1"/>
     <w:lsdException w:name="No Spacing" w:uiPriority="1" w:qFormat="1"/>
     <w:lsdException w:name="Light Shading" w:uiPriority="60"/>
@@ -784,6 +1080,8 @@
     <w:lsdException w:name="Smart Hyperlink" w:semiHidden="1" w:unhideWhenUsed="1"/>
     <w:lsdException w:name="Hashtag" w:semiHidden="1" w:unhideWhenUsed="1"/>
     <w:lsdException w:name="Unresolved Mention" w:semiHidden="1" w:unhideWhenUsed="1"/>
+    <w:lsdException w:name="Smart Link" w:semiHidden="1" w:unhideWhenUsed="1"/>
+    <w:lsdException w:name="Smart Link Error" w:semiHidden="1" w:unhideWhenUsed="1"/>
   </w:latentStyles>
   <w:style w:type="paragraph" w:default="1" w:styleId="Normal">
     <w:name w:val="Normal"/>
@@ -907,6 +1205,17 @@
       <w:sz w:val="18"/>
       <w:szCs w:val="18"/>
     </w:rPr>
+  </w:style>
+  <w:style w:type="paragraph" w:styleId="ListParagraph">
+    <w:name w:val="List Paragraph"/>
+    <w:basedOn w:val="Normal"/>
+    <w:uiPriority w:val="34"/>
+    <w:qFormat/>
+    <w:rsid w:val="00EF3A42"/>
+    <w:pPr>
+      <w:ind w:left="720"/>
+      <w:contextualSpacing/>
+    </w:pPr>
   </w:style>
 </w:styles>
 </file>

</xml_diff>

<commit_message>
updating prelim plan to include soil moisture
</commit_message>
<xml_diff>
--- a/Preliminary_Plan.docx
+++ b/Preliminary_Plan.docx
@@ -30,15 +30,55 @@
     </w:p>
     <w:p>
       <w:r>
-        <w:t xml:space="preserve">The </w:t>
-      </w:r>
-      <w:proofErr w:type="gramStart"/>
-      <w:r>
-        <w:t>real World</w:t>
-      </w:r>
-      <w:proofErr w:type="gramEnd"/>
-      <w:r>
-        <w:t xml:space="preserve"> picture looks like this:</w:t>
+        <w:t xml:space="preserve">We want to invert geodetic data for hydrologic loads. Our study area </w:t>
+      </w:r>
+      <w:r>
+        <w:t>for this Proof of Concept inversion is approximately Sequoia National Park, as surrounded by GPS stations P572, P571, P573 and P465 in the map below. We expect the major seasonal hydrologic loading affecting the GPS stations in this area to be from snowpack and soil moisture. For Proof of Concept, we will assume the soil moisture content to be known, and our aim is to invert for the mass of snow in the study area. The time period of interest is hydrologic year 2017.</w:t>
+      </w:r>
+    </w:p>
+    <w:p>
+      <w:pPr>
+        <w:rPr>
+          <w:b/>
+          <w:bCs/>
+          <w:u w:val="single"/>
+        </w:rPr>
+      </w:pPr>
+    </w:p>
+    <w:p>
+      <w:pPr>
+        <w:rPr>
+          <w:u w:val="single"/>
+        </w:rPr>
+      </w:pPr>
+      <w:r>
+        <w:rPr>
+          <w:u w:val="single"/>
+        </w:rPr>
+        <w:t>Snow</w:t>
+      </w:r>
+    </w:p>
+    <w:p>
+      <w:pPr>
+        <w:rPr>
+          <w:b/>
+          <w:bCs/>
+          <w:u w:val="single"/>
+        </w:rPr>
+      </w:pPr>
+    </w:p>
+    <w:p>
+      <w:r>
+        <w:t>Our best estimate of the</w:t>
+      </w:r>
+      <w:r>
+        <w:t xml:space="preserve"> </w:t>
+      </w:r>
+      <w:r>
+        <w:t>mass distribution of snow comes from the SNODAS dataset. In March 2017, it looks</w:t>
+      </w:r>
+      <w:r>
+        <w:t xml:space="preserve"> like this:</w:t>
       </w:r>
     </w:p>
     <w:p/>
@@ -103,38 +143,243 @@
         </w:rPr>
         <w:commentReference w:id="0"/>
       </w:r>
+      <w:commentRangeEnd w:id="1"/>
+      <w:r>
+        <w:rPr>
+          <w:rStyle w:val="CommentReference"/>
+        </w:rPr>
+        <w:commentReference w:id="1"/>
+      </w:r>
+    </w:p>
+    <w:p>
+      <w:pPr>
+        <w:tabs>
+          <w:tab w:val="right" w:pos="9360"/>
+        </w:tabs>
+      </w:pPr>
+      <w:r>
+        <w:lastRenderedPageBreak/>
+        <w:t xml:space="preserve">Red circles are GPS stations. The </w:t>
+      </w:r>
+      <w:proofErr w:type="gramStart"/>
+      <w:r>
+        <w:t>green-red</w:t>
+      </w:r>
+      <w:proofErr w:type="gramEnd"/>
+      <w:r>
+        <w:t xml:space="preserve"> </w:t>
+      </w:r>
+      <w:proofErr w:type="spellStart"/>
+      <w:r>
+        <w:t>coloured</w:t>
+      </w:r>
+      <w:proofErr w:type="spellEnd"/>
+      <w:r>
+        <w:t xml:space="preserve"> grid are ‘truth’ from the SNODAS SWE model.</w:t>
+      </w:r>
+      <w:r>
+        <w:t xml:space="preserve"> The total mass of snow, obtained by integrating the above map and multiplying by 1000 kg/m</w:t>
+      </w:r>
+      <w:r>
+        <w:rPr>
+          <w:vertAlign w:val="superscript"/>
+        </w:rPr>
+        <w:t>3</w:t>
+      </w:r>
+      <w:r>
+        <w:t xml:space="preserve">, is 3.68 GT. </w:t>
+      </w:r>
+      <w:r>
+        <w:t>There is no/negligible snow at the start of hydrologic year 2017 (October 2016).</w:t>
+      </w:r>
+    </w:p>
+    <w:p/>
+    <w:p>
+      <w:pPr>
+        <w:rPr>
+          <w:u w:val="single"/>
+        </w:rPr>
+      </w:pPr>
+      <w:r>
+        <w:rPr>
+          <w:u w:val="single"/>
+        </w:rPr>
+        <w:t>Soil Moisture</w:t>
+      </w:r>
+    </w:p>
+    <w:p>
+      <w:pPr>
+        <w:rPr>
+          <w:u w:val="single"/>
+        </w:rPr>
+      </w:pPr>
+    </w:p>
+    <w:p>
+      <w:pPr>
+        <w:rPr>
+          <w:rFonts w:ascii="Times New Roman" w:eastAsia="Times New Roman" w:hAnsi="Times New Roman" w:cs="Times New Roman"/>
+        </w:rPr>
+      </w:pPr>
+      <w:r>
+        <w:t xml:space="preserve">Aakash is working on soil moisture. </w:t>
+      </w:r>
+      <w:r>
+        <w:t xml:space="preserve">A few prelim bits I could do easily. Soil moisture seems to be at a minimum in the late summer/early Fall and </w:t>
+      </w:r>
+      <w:r>
+        <w:t>max</w:t>
+      </w:r>
+      <w:r>
+        <w:t xml:space="preserve"> in the Winter/Spring. </w:t>
+      </w:r>
+      <w:proofErr w:type="spellStart"/>
+      <w:r>
+        <w:t>Eg</w:t>
+      </w:r>
+      <w:proofErr w:type="spellEnd"/>
+      <w:r>
+        <w:t xml:space="preserve"> One SNOTEL observation station, available from </w:t>
+      </w:r>
+      <w:hyperlink r:id="rId9" w:anchor="version=107&amp;elements=M&amp;networks=!&amp;states=!&amp;counties=!&amp;hucs=&amp;minElevation=&amp;maxElevation=&amp;elementSelectType=all&amp;activeOnly=true&amp;activeForecastPointsOnly=false&amp;hucLabels=false&amp;hucIdLabels=false&amp;hucParameterLabels=false&amp;stationLabels=&amp;overlays=&amp;hucOverlays=&amp;basinOpacity=100&amp;basinNoDataOpacity=100&amp;basemapOpacity=100&amp;maskOpacity=0&amp;mode=stations&amp;openSections=dataElement,parameter,date,basin,elements,location,networks&amp;controlsOpen=true&amp;popup=&amp;popupMulti=&amp;base=esriNgwm&amp;displayType=inventory&amp;basinType=6&amp;dataElement=SRVO&amp;depth=-8&amp;parameter=PCTAVG&amp;frequency=MONTHLY&amp;duration=custom&amp;customDuration=1&amp;dayPart=E&amp;year=2019&amp;month=7&amp;day=26&amp;monthPart=E&amp;forecastPubMonth=6&amp;forecastPubDay=1&amp;forecastExceedance=50&amp;seqColor=1&amp;divColor=3&amp;scaleType=D&amp;scaleMin=&amp;scaleMax=&amp;referencePeriodType=POR&amp;referenceBegin=1981&amp;referenceEnd=2010&amp;minimumYears=20&amp;hucAssociations=true&amp;lat=50.26&amp;lon=-119.99&amp;zoom=4.0" w:history="1">
+        <w:r>
+          <w:rPr>
+            <w:rStyle w:val="Hyperlink"/>
+          </w:rPr>
+          <w:t>here</w:t>
+        </w:r>
+      </w:hyperlink>
+      <w:r>
+        <w:t>:</w:t>
+      </w:r>
+    </w:p>
+    <w:p>
+      <w:r>
+        <w:rPr>
+          <w:noProof/>
+        </w:rPr>
+        <w:drawing>
+          <wp:inline distT="0" distB="0" distL="0" distR="0" wp14:anchorId="620F3969" wp14:editId="54A3479C">
+            <wp:extent cx="5943600" cy="3311525"/>
+            <wp:effectExtent l="0" t="0" r="0" b="3175"/>
+            <wp:docPr id="2" name="Picture 2"/>
+            <wp:cNvGraphicFramePr>
+              <a:graphicFrameLocks xmlns:a="http://schemas.openxmlformats.org/drawingml/2006/main" noChangeAspect="1"/>
+            </wp:cNvGraphicFramePr>
+            <a:graphic xmlns:a="http://schemas.openxmlformats.org/drawingml/2006/main">
+              <a:graphicData uri="http://schemas.openxmlformats.org/drawingml/2006/picture">
+                <pic:pic xmlns:pic="http://schemas.openxmlformats.org/drawingml/2006/picture">
+                  <pic:nvPicPr>
+                    <pic:cNvPr id="2" name="Screen Shot 2019-08-27 at 1.13.00 PM.png"/>
+                    <pic:cNvPicPr/>
+                  </pic:nvPicPr>
+                  <pic:blipFill>
+                    <a:blip r:embed="rId10">
+                      <a:extLst>
+                        <a:ext uri="{28A0092B-C50C-407E-A947-70E740481C1C}">
+                          <a14:useLocalDpi xmlns:a14="http://schemas.microsoft.com/office/drawing/2010/main" val="0"/>
+                        </a:ext>
+                      </a:extLst>
+                    </a:blip>
+                    <a:stretch>
+                      <a:fillRect/>
+                    </a:stretch>
+                  </pic:blipFill>
+                  <pic:spPr>
+                    <a:xfrm>
+                      <a:off x="0" y="0"/>
+                      <a:ext cx="5943600" cy="3311525"/>
+                    </a:xfrm>
+                    <a:prstGeom prst="rect">
+                      <a:avLst/>
+                    </a:prstGeom>
+                  </pic:spPr>
+                </pic:pic>
+              </a:graphicData>
+            </a:graphic>
+          </wp:inline>
+        </w:drawing>
+      </w:r>
+    </w:p>
+    <w:p/>
+    <w:p>
+      <w:r>
+        <w:t>In terms of spatial distribution, here is a</w:t>
+      </w:r>
+      <w:r>
+        <w:t xml:space="preserve">n (ugly) </w:t>
+      </w:r>
+      <w:r>
+        <w:t>map of the different in the topmost layer from NLDAS between October 2016 and March 2017</w:t>
+      </w:r>
+      <w:r>
+        <w:t>. Study area poorly marked by white lines in bottom right corner</w:t>
+      </w:r>
+      <w:r>
+        <w:t>:</w:t>
+      </w:r>
+    </w:p>
+    <w:p/>
+    <w:p>
+      <w:r>
+        <w:rPr>
+          <w:noProof/>
+        </w:rPr>
+        <w:lastRenderedPageBreak/>
+        <w:drawing>
+          <wp:inline distT="0" distB="0" distL="0" distR="0" wp14:anchorId="7805E9CE" wp14:editId="10E39D1E">
+            <wp:extent cx="5943600" cy="5801995"/>
+            <wp:effectExtent l="0" t="0" r="0" b="1905"/>
+            <wp:docPr id="4" name="Picture 4"/>
+            <wp:cNvGraphicFramePr>
+              <a:graphicFrameLocks xmlns:a="http://schemas.openxmlformats.org/drawingml/2006/main" noChangeAspect="1"/>
+            </wp:cNvGraphicFramePr>
+            <a:graphic xmlns:a="http://schemas.openxmlformats.org/drawingml/2006/main">
+              <a:graphicData uri="http://schemas.openxmlformats.org/drawingml/2006/picture">
+                <pic:pic xmlns:pic="http://schemas.openxmlformats.org/drawingml/2006/picture">
+                  <pic:nvPicPr>
+                    <pic:cNvPr id="4" name="Difference_March_Oct.png"/>
+                    <pic:cNvPicPr/>
+                  </pic:nvPicPr>
+                  <pic:blipFill>
+                    <a:blip r:embed="rId11" cstate="print">
+                      <a:extLst>
+                        <a:ext uri="{28A0092B-C50C-407E-A947-70E740481C1C}">
+                          <a14:useLocalDpi xmlns:a14="http://schemas.microsoft.com/office/drawing/2010/main" val="0"/>
+                        </a:ext>
+                      </a:extLst>
+                    </a:blip>
+                    <a:stretch>
+                      <a:fillRect/>
+                    </a:stretch>
+                  </pic:blipFill>
+                  <pic:spPr>
+                    <a:xfrm>
+                      <a:off x="0" y="0"/>
+                      <a:ext cx="5943600" cy="5801995"/>
+                    </a:xfrm>
+                    <a:prstGeom prst="rect">
+                      <a:avLst/>
+                    </a:prstGeom>
+                  </pic:spPr>
+                </pic:pic>
+              </a:graphicData>
+            </a:graphic>
+          </wp:inline>
+        </w:drawing>
+      </w:r>
+    </w:p>
+    <w:p/>
+    <w:p>
+      <w:r>
+        <w:t>Aakash is working on</w:t>
+      </w:r>
       <w:bookmarkStart w:id="2" w:name="_GoBack"/>
       <w:bookmarkEnd w:id="2"/>
-      <w:commentRangeEnd w:id="1"/>
-      <w:r>
-        <w:rPr>
-          <w:rStyle w:val="CommentReference"/>
-        </w:rPr>
-        <w:commentReference w:id="1"/>
-      </w:r>
-      <w:r>
-        <w:tab/>
-      </w:r>
-    </w:p>
-    <w:p>
-      <w:r>
-        <w:t xml:space="preserve">Red circles are GPS stations. The </w:t>
-      </w:r>
-      <w:proofErr w:type="gramStart"/>
-      <w:r>
-        <w:t>green-red</w:t>
-      </w:r>
-      <w:proofErr w:type="gramEnd"/>
-      <w:r>
-        <w:t xml:space="preserve"> </w:t>
-      </w:r>
-      <w:proofErr w:type="spellStart"/>
-      <w:r>
-        <w:t>coloured</w:t>
-      </w:r>
-      <w:proofErr w:type="spellEnd"/>
-      <w:r>
-        <w:t xml:space="preserve"> grid are ‘truth’ from the SNODAS SWE model.</w:t>
+      <w:r>
+        <w:t xml:space="preserve"> getting more detailed information so we can forward model the </w:t>
+      </w:r>
+      <w:r>
+        <w:t>loading due to soil moisture.</w:t>
       </w:r>
     </w:p>
     <w:p/>
@@ -149,6 +394,12 @@
           <w:u w:val="single"/>
         </w:rPr>
         <w:t>Inversion</w:t>
+      </w:r>
+      <w:r>
+        <w:rPr>
+          <w:u w:val="single"/>
+        </w:rPr>
+        <w:t>s</w:t>
       </w:r>
     </w:p>
     <w:p>
@@ -170,9 +421,27 @@
           <w:ilvl w:val="0"/>
           <w:numId w:val="2"/>
         </w:numPr>
-      </w:pPr>
-      <w:r>
-        <w:t xml:space="preserve">Toy problem. </w:t>
+        <w:rPr>
+          <w:highlight w:val="green"/>
+        </w:rPr>
+      </w:pPr>
+      <w:r>
+        <w:rPr>
+          <w:highlight w:val="green"/>
+        </w:rPr>
+        <w:t xml:space="preserve">Toy </w:t>
+      </w:r>
+      <w:r>
+        <w:rPr>
+          <w:highlight w:val="green"/>
+        </w:rPr>
+        <w:t>problem: test whether we can invert purely synthetic data.</w:t>
+      </w:r>
+      <w:r>
+        <w:rPr>
+          <w:highlight w:val="green"/>
+        </w:rPr>
+        <w:t xml:space="preserve"> DONE.</w:t>
       </w:r>
     </w:p>
     <w:p>
@@ -182,10 +451,39 @@
           <w:ilvl w:val="1"/>
           <w:numId w:val="2"/>
         </w:numPr>
-      </w:pPr>
-      <w:r>
-        <w:lastRenderedPageBreak/>
-        <w:t xml:space="preserve">Create a known cylinder of a given mass and calculate deformation field. Then create 3,4,5(?) GPS stations around the cylinder and try to invert for the mass of the cylinder. </w:t>
+        <w:rPr>
+          <w:highlight w:val="green"/>
+        </w:rPr>
+      </w:pPr>
+      <w:r>
+        <w:rPr>
+          <w:highlight w:val="green"/>
+        </w:rPr>
+        <w:t>Create a known cylinder of a given mass and calculate deformation field</w:t>
+      </w:r>
+      <w:r>
+        <w:rPr>
+          <w:highlight w:val="green"/>
+        </w:rPr>
+        <w:t xml:space="preserve"> (synthetic data) at</w:t>
+      </w:r>
+      <w:r>
+        <w:rPr>
+          <w:highlight w:val="green"/>
+        </w:rPr>
+        <w:t xml:space="preserve"> 3,4,5(?) GPS stations around the cylinder</w:t>
+      </w:r>
+      <w:r>
+        <w:rPr>
+          <w:highlight w:val="green"/>
+        </w:rPr>
+        <w:t xml:space="preserve">. Add noise and </w:t>
+      </w:r>
+      <w:r>
+        <w:rPr>
+          <w:highlight w:val="green"/>
+        </w:rPr>
+        <w:t xml:space="preserve">invert for the mass of the cylinder. </w:t>
       </w:r>
     </w:p>
     <w:p>
@@ -195,8 +493,14 @@
           <w:ilvl w:val="1"/>
           <w:numId w:val="2"/>
         </w:numPr>
-      </w:pPr>
-      <w:r>
+        <w:rPr>
+          <w:highlight w:val="green"/>
+        </w:rPr>
+      </w:pPr>
+      <w:r>
+        <w:rPr>
+          <w:highlight w:val="green"/>
+        </w:rPr>
         <w:t>Add a second cylinder and explore how well the inversion works.</w:t>
       </w:r>
     </w:p>
@@ -227,24 +531,49 @@
           <w:ilvl w:val="1"/>
           <w:numId w:val="2"/>
         </w:numPr>
-      </w:pPr>
-      <w:r>
-        <w:t xml:space="preserve">Take the minimum and maximum snow mass for the hydrologic year 2017. (Maximum is approximately shown in picture above; minimum is zero). Model the maximum snow as a single cylinder </w:t>
+        <w:rPr>
+          <w:highlight w:val="yellow"/>
+        </w:rPr>
+      </w:pPr>
+      <w:r>
+        <w:rPr>
+          <w:highlight w:val="yellow"/>
+        </w:rPr>
+        <w:lastRenderedPageBreak/>
+        <w:t>First, take a model of the March soil moisture as compared to minimum soil moisture in the study area. Forward model the deformation associated with Consider</w:t>
+      </w:r>
+      <w:r>
+        <w:rPr>
+          <w:highlight w:val="yellow"/>
+        </w:rPr>
+        <w:t xml:space="preserve"> the minimum and maximum snow mass for the hydrologic year 2017. (Maximum is approximately shown in picture above; minimum is zero). Model the maximum snow as a single cylinder </w:t>
       </w:r>
       <w:proofErr w:type="spellStart"/>
       <w:r>
+        <w:rPr>
+          <w:highlight w:val="yellow"/>
+        </w:rPr>
         <w:t>centred</w:t>
       </w:r>
       <w:proofErr w:type="spellEnd"/>
       <w:r>
+        <w:rPr>
+          <w:highlight w:val="yellow"/>
+        </w:rPr>
         <w:t xml:space="preserve"> on the ‘</w:t>
       </w:r>
       <w:proofErr w:type="spellStart"/>
       <w:r>
+        <w:rPr>
+          <w:highlight w:val="yellow"/>
+        </w:rPr>
         <w:t>centre</w:t>
       </w:r>
       <w:proofErr w:type="spellEnd"/>
       <w:r>
+        <w:rPr>
+          <w:highlight w:val="yellow"/>
+        </w:rPr>
         <w:t xml:space="preserve"> of mass’ of the snow. Can we use stations P572, P572, P573 and P465 to invert for this mass of snow?</w:t>
       </w:r>
     </w:p>
@@ -445,7 +774,13 @@
       </w:r>
       <w:proofErr w:type="spellEnd"/>
       <w:r>
-        <w:t xml:space="preserve"> extent. 2. Compute displacement using </w:t>
+        <w:t xml:space="preserve"> </w:t>
+      </w:r>
+      <w:r>
+        <w:t>mass</w:t>
+      </w:r>
+      <w:r>
+        <w:t xml:space="preserve">. 2. Compute displacement using </w:t>
       </w:r>
       <w:proofErr w:type="spellStart"/>
       <w:r>
@@ -813,6 +1148,7 @@
     <w:lsdException w:name="HTML Sample" w:semiHidden="1" w:unhideWhenUsed="1"/>
     <w:lsdException w:name="HTML Typewriter" w:semiHidden="1" w:unhideWhenUsed="1"/>
     <w:lsdException w:name="HTML Variable" w:semiHidden="1" w:unhideWhenUsed="1"/>
+    <w:lsdException w:name="Normal Table" w:semiHidden="1" w:unhideWhenUsed="1"/>
     <w:lsdException w:name="annotation subject" w:semiHidden="1" w:unhideWhenUsed="1"/>
     <w:lsdException w:name="No List" w:semiHidden="1" w:unhideWhenUsed="1"/>
     <w:lsdException w:name="Outline List 1" w:semiHidden="1" w:unhideWhenUsed="1"/>
@@ -858,9 +1194,11 @@
     <w:lsdException w:name="Table Subtle 1" w:semiHidden="1" w:unhideWhenUsed="1"/>
     <w:lsdException w:name="Table Subtle 2" w:semiHidden="1" w:unhideWhenUsed="1"/>
     <w:lsdException w:name="Table Web 1" w:semiHidden="1" w:unhideWhenUsed="1"/>
+    <w:lsdException w:name="Table Web 2" w:semiHidden="1" w:unhideWhenUsed="1"/>
     <w:lsdException w:name="Table Web 3" w:semiHidden="1" w:unhideWhenUsed="1"/>
     <w:lsdException w:name="Balloon Text" w:semiHidden="1" w:unhideWhenUsed="1"/>
     <w:lsdException w:name="Table Grid" w:uiPriority="39"/>
+    <w:lsdException w:name="Table Theme" w:semiHidden="1" w:unhideWhenUsed="1"/>
     <w:lsdException w:name="Placeholder Text" w:semiHidden="1"/>
     <w:lsdException w:name="No Spacing" w:uiPriority="1" w:qFormat="1"/>
     <w:lsdException w:name="Light Shading" w:uiPriority="60"/>
@@ -1217,6 +1555,29 @@
       <w:contextualSpacing/>
     </w:pPr>
   </w:style>
+  <w:style w:type="character" w:styleId="Hyperlink">
+    <w:name w:val="Hyperlink"/>
+    <w:basedOn w:val="DefaultParagraphFont"/>
+    <w:uiPriority w:val="99"/>
+    <w:unhideWhenUsed/>
+    <w:rsid w:val="004654A1"/>
+    <w:rPr>
+      <w:color w:val="0000FF"/>
+      <w:u w:val="single"/>
+    </w:rPr>
+  </w:style>
+  <w:style w:type="character" w:styleId="UnresolvedMention">
+    <w:name w:val="Unresolved Mention"/>
+    <w:basedOn w:val="DefaultParagraphFont"/>
+    <w:uiPriority w:val="99"/>
+    <w:semiHidden/>
+    <w:unhideWhenUsed/>
+    <w:rsid w:val="004654A1"/>
+    <w:rPr>
+      <w:color w:val="605E5C"/>
+      <w:shd w:val="clear" w:color="auto" w:fill="E1DFDD"/>
+    </w:rPr>
+  </w:style>
 </w:styles>
 </file>
 

</xml_diff>